<commit_message>
Commit desrésultats pour 2016.
</commit_message>
<xml_diff>
--- a/docs/biometry.docx
+++ b/docs/biometry.docx
@@ -312,7 +312,7 @@
         <w:rPr>
           <w:rStyle w:val="StringTok"/>
         </w:rPr>
-        <w:t xml:space="preserve">"../data/biometry_2014.xlsx"</w:t>
+        <w:t xml:space="preserve">"../data/biometry_2016.xlsx"</w:t>
       </w:r>
       <w:r>
         <w:rPr>
@@ -1148,9 +1148,11 @@
       <w:r>
         <w:t xml:space="preserve">L’expérience menée a pour but de comparer la masse des hommes et des femmes et de déterminer quel groupe à la masse la plus grande.</w:t>
       </w:r>
-      <w:r>
-        <w:t xml:space="preserve"> </w:t>
-      </w:r>
+    </w:p>
+    <w:p>
+      <w:pPr>
+        <w:pStyle w:val="BodyText"/>
+      </w:pPr>
       <w:r>
         <w:t xml:space="preserve">But :</w:t>
       </w:r>
@@ -1160,9 +1162,11 @@
       <w:r>
         <w:t xml:space="preserve">Le but va donc être de trouver un lien entre sex et masse.</w:t>
       </w:r>
-      <w:r>
-        <w:t xml:space="preserve"> </w:t>
-      </w:r>
+    </w:p>
+    <w:p>
+      <w:pPr>
+        <w:pStyle w:val="BodyText"/>
+      </w:pPr>
       <w:r>
         <w:t xml:space="preserve">Matériel et méthodes :</w:t>
       </w:r>
@@ -1344,9 +1348,11 @@
           </wp:inline>
         </w:drawing>
       </w:r>
-      <w:r>
-        <w:t xml:space="preserve"> </w:t>
-      </w:r>
+    </w:p>
+    <w:p>
+      <w:pPr>
+        <w:pStyle w:val="BodyText"/>
+      </w:pPr>
       <w:r>
         <w:t xml:space="preserve">Discussion :</w:t>
       </w:r>
@@ -1356,9 +1362,11 @@
       <w:r>
         <w:t xml:space="preserve">On peut observer que la plupart des femmes ont un poids plus petit (entre 50 et 65kg) que la majorité des hommes (entre 70 et 85 kg)</w:t>
       </w:r>
-      <w:r>
-        <w:t xml:space="preserve"> </w:t>
-      </w:r>
+    </w:p>
+    <w:p>
+      <w:pPr>
+        <w:pStyle w:val="BodyText"/>
+      </w:pPr>
       <w:r>
         <w:t xml:space="preserve">Conclusions :</w:t>
       </w:r>

</xml_diff>